<commit_message>
routine update + addition of 6 word lists
</commit_message>
<xml_diff>
--- a/corpus/na/TEXT/F4/Ku_context.docx
+++ b/corpus/na/TEXT/F4/Ku_context.docx
@@ -224,6 +224,15 @@
           <w:szCs w:val="24"/>
         </w:rPr>
         <w:t xml:space="preserve">Reports of ku poisoning in China often contain the implied desire of the disadvantaged to live under the same conditions as those who are better off. However, the ku concept contains suspicion of clean and wealthy households. In this manner, </w:t>
+      </w:r>
+      <w:r>
+        <w:rPr>
+          <w:rFonts w:ascii="Garamond" w:hAnsi="Garamond"/>
+          <w:noProof/>
+          <w:sz w:val="24"/>
+          <w:szCs w:val="24"/>
+        </w:rPr>
+        <w:t>a stigma was gradually attached to those who were wealthy and clean, since they had possibly achieved their position only with the aid of criminal methods, such as the use of ku. These kinds of attitudes lead to precautionary methods similar to those found in societies where the “evil eye” is prevalent, such as the concealment of possessions and a preference for neglected external appearance. (pp. 48-49)</w:t>
       </w:r>
       <w:bookmarkStart w:id="0" w:name="_GoBack"/>
       <w:bookmarkEnd w:id="0"/>

</xml_diff>